<commit_message>
burroughsSoftwareEngII.*: Updated current Akamai experience
</commit_message>
<xml_diff>
--- a/burroughsSoftwareEngII.docx
+++ b/burroughsSoftwareEngII.docx
@@ -391,21 +391,7 @@
           <w:rFonts w:ascii="Calibri" w:eastAsiaTheme="majorEastAsia" w:hAnsi="Calibri" w:cstheme="majorBidi"/>
           <w:color w:val="000000"/>
         </w:rPr>
-        <w:t>with in-depth programming</w:t>
-      </w:r>
-      <w:r>
-        <w:rPr>
-          <w:rFonts w:ascii="Calibri" w:eastAsiaTheme="majorEastAsia" w:hAnsi="Calibri" w:cstheme="majorBidi"/>
-          <w:color w:val="000000"/>
-        </w:rPr>
-        <w:t xml:space="preserve"> </w:t>
-      </w:r>
-      <w:r>
-        <w:rPr>
-          <w:rFonts w:ascii="Calibri" w:eastAsiaTheme="majorEastAsia" w:hAnsi="Calibri" w:cstheme="majorBidi"/>
-          <w:color w:val="000000"/>
-        </w:rPr>
-        <w:t xml:space="preserve">experience with JavaScript, </w:t>
+        <w:t xml:space="preserve">with in-depth programming experience with JavaScript, </w:t>
       </w:r>
       <w:proofErr w:type="spellStart"/>
       <w:r>
@@ -673,64 +659,43 @@
         </w:rPr>
         <w:t xml:space="preserve"> </w:t>
       </w:r>
+      <w:r>
+        <w:rPr>
+          <w:rFonts w:ascii="Calibri" w:eastAsia="Calibri" w:hAnsi="Calibri" w:cs="Calibri"/>
+          <w:color w:val="000000"/>
+        </w:rPr>
+        <w:t>2</w:t>
+      </w:r>
+      <w:r>
+        <w:rPr>
+          <w:rFonts w:ascii="Calibri" w:eastAsia="Calibri" w:hAnsi="Calibri" w:cs="Calibri"/>
+          <w:color w:val="000000"/>
+        </w:rPr>
+        <w:t>/10</w:t>
+      </w:r>
+      <w:r>
+        <w:rPr>
+          <w:rFonts w:ascii="Calibri" w:eastAsia="Calibri" w:hAnsi="Calibri" w:cs="Calibri"/>
+          <w:color w:val="000000"/>
+        </w:rPr>
+        <w:t xml:space="preserve"> </w:t>
+      </w:r>
+      <w:r>
+        <w:rPr>
+          <w:rFonts w:ascii="Calibri" w:eastAsia="Calibri" w:hAnsi="Calibri" w:cs="Calibri"/>
+          <w:color w:val="000000"/>
+        </w:rPr>
+        <w:t xml:space="preserve">* </w:t>
+      </w:r>
+      <w:r>
+        <w:rPr>
+          <w:rFonts w:ascii="Calibri" w:eastAsia="Calibri" w:hAnsi="Calibri" w:cs="Calibri"/>
+          <w:color w:val="000000"/>
+        </w:rPr>
+        <w:t>Dust.js – 8/10</w:t>
+      </w:r>
       <w:bookmarkStart w:id="0" w:name="_GoBack"/>
       <w:bookmarkEnd w:id="0"/>
-      <w:r>
-        <w:rPr>
-          <w:rFonts w:ascii="Calibri" w:eastAsia="Calibri" w:hAnsi="Calibri" w:cs="Calibri"/>
-          <w:color w:val="000000"/>
-        </w:rPr>
-        <w:t>2</w:t>
-      </w:r>
-      <w:r>
-        <w:rPr>
-          <w:rFonts w:ascii="Calibri" w:eastAsia="Calibri" w:hAnsi="Calibri" w:cs="Calibri"/>
-          <w:color w:val="000000"/>
-        </w:rPr>
-        <w:t>/10</w:t>
-      </w:r>
-      <w:r>
-        <w:rPr>
-          <w:rFonts w:ascii="Calibri" w:eastAsia="Calibri" w:hAnsi="Calibri" w:cs="Calibri"/>
-          <w:color w:val="000000"/>
-        </w:rPr>
-        <w:t xml:space="preserve"> </w:t>
-      </w:r>
-      <w:r>
-        <w:rPr>
-          <w:rFonts w:ascii="Calibri" w:eastAsia="Calibri" w:hAnsi="Calibri" w:cs="Calibri"/>
-          <w:color w:val="000000"/>
-        </w:rPr>
-        <w:t xml:space="preserve">* </w:t>
-      </w:r>
-      <w:r>
-        <w:rPr>
-          <w:rFonts w:ascii="Calibri" w:eastAsia="Calibri" w:hAnsi="Calibri" w:cs="Calibri"/>
-          <w:color w:val="000000"/>
-        </w:rPr>
-        <w:t>MySQL</w:t>
-      </w:r>
-      <w:r>
-        <w:rPr>
-          <w:rFonts w:ascii="Calibri" w:eastAsia="Calibri" w:hAnsi="Calibri" w:cs="Calibri"/>
-          <w:color w:val="000000"/>
-        </w:rPr>
-        <w:t xml:space="preserve"> – </w:t>
-      </w:r>
-      <w:r>
-        <w:rPr>
-          <w:rFonts w:ascii="Calibri" w:eastAsia="Calibri" w:hAnsi="Calibri" w:cs="Calibri"/>
-          <w:color w:val="000000"/>
-        </w:rPr>
-        <w:t>8</w:t>
-      </w:r>
-      <w:r>
-        <w:rPr>
-          <w:rFonts w:ascii="Calibri" w:eastAsia="Calibri" w:hAnsi="Calibri" w:cs="Calibri"/>
-          <w:color w:val="000000"/>
-        </w:rPr>
-        <w:t>/10</w:t>
-      </w:r>
     </w:p>
     <w:p>
       <w:pPr>
@@ -744,6 +709,27 @@
           <w:color w:val="000000"/>
         </w:rPr>
       </w:pPr>
+      <w:r>
+        <w:rPr>
+          <w:rFonts w:ascii="Calibri" w:eastAsia="Calibri" w:hAnsi="Calibri" w:cs="Calibri"/>
+          <w:color w:val="000000"/>
+        </w:rPr>
+        <w:t>MySQL – 8</w:t>
+      </w:r>
+      <w:r>
+        <w:rPr>
+          <w:rFonts w:ascii="Calibri" w:eastAsia="Calibri" w:hAnsi="Calibri" w:cs="Calibri"/>
+          <w:color w:val="000000"/>
+        </w:rPr>
+        <w:t>/10</w:t>
+      </w:r>
+      <w:r>
+        <w:rPr>
+          <w:rFonts w:ascii="Calibri" w:eastAsia="Calibri" w:hAnsi="Calibri" w:cs="Calibri"/>
+          <w:color w:val="000000"/>
+        </w:rPr>
+        <w:t xml:space="preserve"> * </w:t>
+      </w:r>
       <w:proofErr w:type="spellStart"/>
       <w:r>
         <w:rPr>
@@ -999,21 +985,7 @@
           <w:rFonts w:ascii="Calibri" w:eastAsia="Calibri" w:hAnsi="Calibri" w:cs="Calibri"/>
           <w:color w:val="000000"/>
         </w:rPr>
-        <w:t xml:space="preserve"> Personas </w:t>
-      </w:r>
-      <w:r>
-        <w:rPr>
-          <w:rFonts w:ascii="Calibri" w:eastAsia="Calibri" w:hAnsi="Calibri" w:cs="Calibri"/>
-          <w:color w:val="000000"/>
-        </w:rPr>
-        <w:t xml:space="preserve">– </w:t>
-      </w:r>
-      <w:r>
-        <w:rPr>
-          <w:rFonts w:ascii="Calibri" w:eastAsia="Calibri" w:hAnsi="Calibri" w:cs="Calibri"/>
-          <w:color w:val="000000"/>
-        </w:rPr>
-        <w:t>7</w:t>
+        <w:t xml:space="preserve"> Personas – 7</w:t>
       </w:r>
       <w:r>
         <w:rPr>
@@ -1050,14 +1022,7 @@
           <w:rFonts w:ascii="Calibri" w:eastAsia="Calibri" w:hAnsi="Calibri" w:cs="Calibri"/>
           <w:color w:val="000000"/>
         </w:rPr>
-        <w:t xml:space="preserve"> – </w:t>
-      </w:r>
-      <w:r>
-        <w:rPr>
-          <w:rFonts w:ascii="Calibri" w:eastAsia="Calibri" w:hAnsi="Calibri" w:cs="Calibri"/>
-          <w:color w:val="000000"/>
-        </w:rPr>
-        <w:t>8</w:t>
+        <w:t xml:space="preserve"> – 8</w:t>
       </w:r>
       <w:r>
         <w:rPr>
@@ -1085,14 +1050,7 @@
           <w:rFonts w:ascii="Calibri" w:eastAsia="Calibri" w:hAnsi="Calibri" w:cs="Calibri"/>
           <w:color w:val="000000"/>
         </w:rPr>
-        <w:t>SVN</w:t>
-      </w:r>
-      <w:r>
-        <w:rPr>
-          <w:rFonts w:ascii="Calibri" w:eastAsia="Calibri" w:hAnsi="Calibri" w:cs="Calibri"/>
-          <w:color w:val="000000"/>
-        </w:rPr>
-        <w:t xml:space="preserve"> – 6</w:t>
+        <w:t>SVN – 6</w:t>
       </w:r>
       <w:r>
         <w:rPr>
@@ -1654,33 +1612,7 @@
           <w:szCs w:val="28"/>
         </w:rPr>
         <w:tab/>
-      </w:r>
-      <w:r>
-        <w:rPr>
-          <w:rFonts w:ascii="Calibri" w:hAnsi="Calibri" w:cs="Calibri"/>
-          <w:b/>
-          <w:color w:val="000000"/>
-          <w:szCs w:val="28"/>
-        </w:rPr>
-        <w:t>October</w:t>
-      </w:r>
-      <w:r>
-        <w:rPr>
-          <w:rFonts w:ascii="Calibri" w:hAnsi="Calibri" w:cs="Calibri"/>
-          <w:b/>
-          <w:color w:val="000000"/>
-          <w:szCs w:val="28"/>
-        </w:rPr>
-        <w:t xml:space="preserve"> 2014 – </w:t>
-      </w:r>
-      <w:r>
-        <w:rPr>
-          <w:rFonts w:ascii="Calibri" w:hAnsi="Calibri" w:cs="Calibri"/>
-          <w:b/>
-          <w:color w:val="000000"/>
-          <w:szCs w:val="28"/>
-        </w:rPr>
-        <w:t>Present</w:t>
+        <w:t>October 2014 – Present</w:t>
       </w:r>
     </w:p>
     <w:p>
@@ -1694,7 +1626,6 @@
           <w:color w:val="000000"/>
         </w:rPr>
       </w:pPr>
-      <w:proofErr w:type="gramStart"/>
       <w:r>
         <w:rPr>
           <w:rFonts w:ascii="Symbol" w:hAnsi="Symbol" w:cs="Symbol"/>
@@ -1714,7 +1645,7 @@
           <w:rFonts w:ascii="Calibri" w:hAnsi="Calibri" w:cs="Calibri"/>
           <w:color w:val="000000"/>
         </w:rPr>
-        <w:t xml:space="preserve">Solve complex administration problems using Bash, Python, Expect, </w:t>
+        <w:t xml:space="preserve">Design and implement front end for </w:t>
       </w:r>
       <w:proofErr w:type="spellStart"/>
       <w:r>
@@ -1722,7 +1653,7 @@
           <w:rFonts w:ascii="Calibri" w:hAnsi="Calibri" w:cs="Calibri"/>
           <w:color w:val="000000"/>
         </w:rPr>
-        <w:t>Cron</w:t>
+        <w:t>Prolexic</w:t>
       </w:r>
       <w:proofErr w:type="spellEnd"/>
       <w:r>
@@ -1730,41 +1661,8 @@
           <w:rFonts w:ascii="Calibri" w:hAnsi="Calibri" w:cs="Calibri"/>
           <w:color w:val="000000"/>
         </w:rPr>
-        <w:t xml:space="preserve">, Mutt, </w:t>
-      </w:r>
-      <w:proofErr w:type="spellStart"/>
-      <w:r>
-        <w:rPr>
-          <w:rFonts w:ascii="Calibri" w:hAnsi="Calibri" w:cs="Calibri"/>
-          <w:color w:val="000000"/>
-        </w:rPr>
-        <w:t>Sed</w:t>
-      </w:r>
-      <w:proofErr w:type="spellEnd"/>
-      <w:r>
-        <w:rPr>
-          <w:rFonts w:ascii="Calibri" w:hAnsi="Calibri" w:cs="Calibri"/>
-          <w:color w:val="000000"/>
-        </w:rPr>
-        <w:t xml:space="preserve">, and </w:t>
-      </w:r>
-      <w:proofErr w:type="spellStart"/>
-      <w:r>
-        <w:rPr>
-          <w:rFonts w:ascii="Calibri" w:hAnsi="Calibri" w:cs="Calibri"/>
-          <w:color w:val="000000"/>
-        </w:rPr>
-        <w:t>Grep</w:t>
-      </w:r>
-      <w:proofErr w:type="spellEnd"/>
-      <w:r>
-        <w:rPr>
-          <w:rFonts w:ascii="Calibri" w:hAnsi="Calibri" w:cs="Calibri"/>
-          <w:color w:val="000000"/>
-        </w:rPr>
-        <w:t>.</w:t>
-      </w:r>
-      <w:proofErr w:type="gramEnd"/>
+        <w:t xml:space="preserve"> Routed product</w:t>
+      </w:r>
     </w:p>
     <w:p>
       <w:pPr>
@@ -1778,7 +1676,6 @@
           <w:color w:val="000000"/>
         </w:rPr>
       </w:pPr>
-      <w:proofErr w:type="gramStart"/>
       <w:r>
         <w:rPr>
           <w:rFonts w:ascii="Symbol" w:hAnsi="Symbol" w:cs="Symbol"/>
@@ -1798,9 +1695,8 @@
           <w:rFonts w:ascii="Calibri" w:hAnsi="Calibri" w:cs="Calibri"/>
           <w:color w:val="000000"/>
         </w:rPr>
-        <w:t>Maintain reporting frameworks using shell scripting (bash), Java, HTML, JSP and MySQL databases.</w:t>
-      </w:r>
-      <w:proofErr w:type="gramEnd"/>
+        <w:t>Diagnose, troubleshoot, and implement solutions for features, functionality, or bugs.</w:t>
+      </w:r>
     </w:p>
     <w:p>
       <w:pPr>
@@ -1814,7 +1710,6 @@
           <w:color w:val="000000"/>
         </w:rPr>
       </w:pPr>
-      <w:proofErr w:type="gramStart"/>
       <w:r>
         <w:rPr>
           <w:rFonts w:ascii="Symbol" w:hAnsi="Symbol" w:cs="Symbol"/>
@@ -1834,9 +1729,33 @@
           <w:rFonts w:ascii="Calibri" w:hAnsi="Calibri" w:cs="Calibri"/>
           <w:color w:val="000000"/>
         </w:rPr>
-        <w:t>Administer database system using MySQL, MySQL Workbench, SQL Scripting, and direct manipulation of DB system.</w:t>
-      </w:r>
-      <w:proofErr w:type="gramEnd"/>
+        <w:t xml:space="preserve">Update and maintain legacy </w:t>
+      </w:r>
+      <w:proofErr w:type="spellStart"/>
+      <w:r>
+        <w:rPr>
+          <w:rFonts w:ascii="Calibri" w:hAnsi="Calibri" w:cs="Calibri"/>
+          <w:color w:val="000000"/>
+        </w:rPr>
+        <w:t>Prolexic</w:t>
+      </w:r>
+      <w:proofErr w:type="spellEnd"/>
+      <w:r>
+        <w:rPr>
+          <w:rFonts w:ascii="Calibri" w:hAnsi="Calibri" w:cs="Calibri"/>
+          <w:color w:val="000000"/>
+        </w:rPr>
+        <w:t xml:space="preserve"> Systems including </w:t>
+      </w:r>
+      <w:proofErr w:type="spellStart"/>
+      <w:r>
+        <w:rPr>
+          <w:rFonts w:ascii="Calibri" w:hAnsi="Calibri" w:cs="Calibri"/>
+          <w:color w:val="000000"/>
+        </w:rPr>
+        <w:t>SOCDash</w:t>
+      </w:r>
+      <w:proofErr w:type="spellEnd"/>
     </w:p>
     <w:p>
       <w:pPr>
@@ -1850,7 +1769,6 @@
           <w:color w:val="000000"/>
         </w:rPr>
       </w:pPr>
-      <w:proofErr w:type="gramStart"/>
       <w:r>
         <w:rPr>
           <w:rFonts w:ascii="Symbol" w:hAnsi="Symbol" w:cs="Symbol"/>
@@ -1867,44 +1785,27 @@
       </w:r>
       <w:r>
         <w:rPr>
-          <w:rFonts w:ascii="Calibri" w:hAnsi="Calibri" w:cs="Calibri"/>
-          <w:color w:val="000000"/>
-        </w:rPr>
-        <w:t xml:space="preserve">Maintain IBM </w:t>
+          <w:rFonts w:ascii="Calibri" w:hAnsi="Calibri" w:cs="Symbol"/>
+          <w:color w:val="000000"/>
+        </w:rPr>
+        <w:t xml:space="preserve">Elicit software engineering requirements from stakeholders using wire framing with </w:t>
       </w:r>
       <w:proofErr w:type="spellStart"/>
       <w:r>
         <w:rPr>
-          <w:rFonts w:ascii="Calibri" w:hAnsi="Calibri" w:cs="Calibri"/>
-          <w:color w:val="000000"/>
-        </w:rPr>
-        <w:t>BladeCenter</w:t>
+          <w:rFonts w:ascii="Calibri" w:hAnsi="Calibri" w:cs="Symbol"/>
+          <w:color w:val="000000"/>
+        </w:rPr>
+        <w:t>Balsamiq</w:t>
       </w:r>
       <w:proofErr w:type="spellEnd"/>
       <w:r>
         <w:rPr>
-          <w:rFonts w:ascii="Calibri" w:hAnsi="Calibri" w:cs="Calibri"/>
-          <w:color w:val="000000"/>
-        </w:rPr>
-        <w:t xml:space="preserve"> chassis, </w:t>
-      </w:r>
-      <w:proofErr w:type="spellStart"/>
-      <w:r>
-        <w:rPr>
-          <w:rFonts w:ascii="Calibri" w:hAnsi="Calibri" w:cs="Calibri"/>
-          <w:color w:val="000000"/>
-        </w:rPr>
-        <w:t>Fibre</w:t>
-      </w:r>
-      <w:proofErr w:type="spellEnd"/>
-      <w:r>
-        <w:rPr>
-          <w:rFonts w:ascii="Calibri" w:hAnsi="Calibri" w:cs="Calibri"/>
-          <w:color w:val="000000"/>
-        </w:rPr>
-        <w:t xml:space="preserve"> Channel, SAN, PBX, and Routing/Switching equipment.</w:t>
-      </w:r>
-      <w:proofErr w:type="gramEnd"/>
+          <w:rFonts w:ascii="Calibri" w:hAnsi="Calibri" w:cs="Symbol"/>
+          <w:color w:val="000000"/>
+        </w:rPr>
+        <w:t xml:space="preserve"> Mockups 3</w:t>
+      </w:r>
     </w:p>
     <w:p>
       <w:pPr>
@@ -1934,10 +1835,26 @@
       </w:r>
       <w:r>
         <w:rPr>
-          <w:rFonts w:ascii="Calibri" w:hAnsi="Calibri" w:cs="Calibri"/>
-          <w:color w:val="000000"/>
-        </w:rPr>
-        <w:t>Maintain and update server infrastructure providing call routing, web server, file server, and database management</w:t>
+          <w:rFonts w:ascii="Calibri" w:hAnsi="Calibri" w:cs="Symbol"/>
+          <w:color w:val="000000"/>
+        </w:rPr>
+        <w:t xml:space="preserve">Architect, design, and implement Dust.js </w:t>
+      </w:r>
+      <w:proofErr w:type="spellStart"/>
+      <w:r>
+        <w:rPr>
+          <w:rFonts w:ascii="Calibri" w:hAnsi="Calibri" w:cs="Symbol"/>
+          <w:color w:val="000000"/>
+        </w:rPr>
+        <w:t>templating</w:t>
+      </w:r>
+      <w:proofErr w:type="spellEnd"/>
+      <w:r>
+        <w:rPr>
+          <w:rFonts w:ascii="Calibri" w:hAnsi="Calibri" w:cs="Symbol"/>
+          <w:color w:val="000000"/>
+        </w:rPr>
+        <w:t xml:space="preserve"> for dynamic creation of router commands</w:t>
       </w:r>
     </w:p>
     <w:p>
@@ -5534,6 +5451,7 @@
   <w:style w:type="character" w:default="1" w:styleId="DefaultParagraphFont">
     <w:name w:val="Default Paragraph Font"/>
     <w:uiPriority w:val="1"/>
+    <w:semiHidden/>
     <w:unhideWhenUsed/>
   </w:style>
   <w:style w:type="table" w:default="1" w:styleId="TableNormal">
@@ -5789,6 +5707,7 @@
   <w:style w:type="character" w:default="1" w:styleId="DefaultParagraphFont">
     <w:name w:val="Default Paragraph Font"/>
     <w:uiPriority w:val="1"/>
+    <w:semiHidden/>
     <w:unhideWhenUsed/>
   </w:style>
   <w:style w:type="table" w:default="1" w:styleId="TableNormal">

</xml_diff>

<commit_message>
burroughsSoftwareEngII.*: Fixed typo on current position name
</commit_message>
<xml_diff>
--- a/burroughsSoftwareEngII.docx
+++ b/burroughsSoftwareEngII.docx
@@ -694,8 +694,6 @@
         </w:rPr>
         <w:t>Dust.js – 8/10</w:t>
       </w:r>
-      <w:bookmarkStart w:id="0" w:name="_GoBack"/>
-      <w:bookmarkEnd w:id="0"/>
     </w:p>
     <w:p>
       <w:pPr>
@@ -1485,6 +1483,8 @@
         </w:rPr>
         <w:t>S</w:t>
       </w:r>
+      <w:bookmarkStart w:id="0" w:name="_GoBack"/>
+      <w:bookmarkEnd w:id="0"/>
       <w:r>
         <w:rPr>
           <w:rFonts w:asciiTheme="majorHAnsi" w:hAnsiTheme="majorHAnsi" w:cs="Symbol"/>
@@ -1492,7 +1492,7 @@
           <w:color w:val="000000"/>
           <w:sz w:val="20"/>
         </w:rPr>
-        <w:t>YSTEMS</w:t>
+        <w:t>OFTWARE</w:t>
       </w:r>
       <w:r>
         <w:rPr>

</xml_diff>

<commit_message>
burroughsSoftwareEngII.*: Worked with images framing contact info
</commit_message>
<xml_diff>
--- a/burroughsSoftwareEngII.docx
+++ b/burroughsSoftwareEngII.docx
@@ -83,40 +83,98 @@
           <w:szCs w:val="28"/>
         </w:rPr>
       </w:pPr>
-      <w:r>
-        <w:rPr>
-          <w:rFonts w:ascii="Calibri-Bold" w:hAnsi="Calibri-Bold" w:cs="Calibri-Bold"/>
-          <w:b/>
-          <w:bCs/>
-          <w:color w:val="000000"/>
-          <w:spacing w:val="60"/>
-          <w:sz w:val="24"/>
-          <w:szCs w:val="28"/>
-        </w:rPr>
-        <w:pict w14:anchorId="58D3A04E">
-          <v:shapetype id="_x0000_t75" coordsize="21600,21600" o:spt="75" o:preferrelative="t" path="m@4@5l@4@11@9@11@9@5xe" filled="f" stroked="f">
-            <v:stroke joinstyle="miter"/>
-            <v:formulas>
-              <v:f eqn="if lineDrawn pixelLineWidth 0"/>
-              <v:f eqn="sum @0 1 0"/>
-              <v:f eqn="sum 0 0 @1"/>
-              <v:f eqn="prod @2 1 2"/>
-              <v:f eqn="prod @3 21600 pixelWidth"/>
-              <v:f eqn="prod @3 21600 pixelHeight"/>
-              <v:f eqn="sum @0 0 1"/>
-              <v:f eqn="prod @6 1 2"/>
-              <v:f eqn="prod @7 21600 pixelWidth"/>
-              <v:f eqn="sum @8 21600 0"/>
-              <v:f eqn="prod @7 21600 pixelHeight"/>
-              <v:f eqn="sum @10 21600 0"/>
-            </v:formulas>
-            <v:path o:extrusionok="f" gradientshapeok="t" o:connecttype="rect"/>
-            <o:lock v:ext="edit" aspectratio="t"/>
-          </v:shapetype>
-          <v:shape id="_x0000_i1025" type="#_x0000_t75" style="width:527.75pt;height:4pt" o:hrpct="0" o:hr="t">
-            <v:imagedata r:id="rId6" o:title="Colorful Stone Stripe"/>
-          </v:shape>
-        </w:pict>
+      <w:bookmarkStart w:id="0" w:name="_GoBack"/>
+      <w:bookmarkEnd w:id="0"/>
+      <w:r>
+        <w:rPr>
+          <w:rFonts w:asciiTheme="majorHAnsi" w:hAnsiTheme="majorHAnsi" w:cs="Symbol"/>
+          <w:b/>
+          <w:noProof/>
+          <w:color w:val="000000"/>
+        </w:rPr>
+        <mc:AlternateContent>
+          <mc:Choice Requires="wps">
+            <w:drawing>
+              <wp:anchor distT="0" distB="0" distL="114300" distR="114300" simplePos="0" relativeHeight="251659264" behindDoc="0" locked="0" layoutInCell="1" allowOverlap="1" wp14:anchorId="45D1C7D5" wp14:editId="3AD0EAA9">
+                <wp:simplePos x="0" y="0"/>
+                <wp:positionH relativeFrom="column">
+                  <wp:posOffset>0</wp:posOffset>
+                </wp:positionH>
+                <wp:positionV relativeFrom="margin">
+                  <wp:posOffset>457200</wp:posOffset>
+                </wp:positionV>
+                <wp:extent cx="6629400" cy="0"/>
+                <wp:effectExtent l="76200" t="76200" r="101600" b="127000"/>
+                <wp:wrapNone/>
+                <wp:docPr id="1" name="Straight Connector 1"/>
+                <wp:cNvGraphicFramePr/>
+                <a:graphic xmlns:a="http://schemas.openxmlformats.org/drawingml/2006/main">
+                  <a:graphicData uri="http://schemas.microsoft.com/office/word/2010/wordprocessingShape">
+                    <wps:wsp>
+                      <wps:cNvCnPr/>
+                      <wps:spPr>
+                        <a:xfrm>
+                          <a:off x="0" y="0"/>
+                          <a:ext cx="6629400" cy="0"/>
+                        </a:xfrm>
+                        <a:prstGeom prst="line">
+                          <a:avLst/>
+                        </a:prstGeom>
+                        <a:ln w="63500" cap="sq">
+                          <a:gradFill flip="none" rotWithShape="1">
+                            <a:gsLst>
+                              <a:gs pos="0">
+                                <a:schemeClr val="accent4">
+                                  <a:lumMod val="75000"/>
+                                </a:schemeClr>
+                              </a:gs>
+                              <a:gs pos="51000">
+                                <a:srgbClr val="FFFFFF"/>
+                              </a:gs>
+                              <a:gs pos="100000">
+                                <a:schemeClr val="accent4">
+                                  <a:lumMod val="75000"/>
+                                </a:schemeClr>
+                              </a:gs>
+                            </a:gsLst>
+                            <a:path path="shape">
+                              <a:fillToRect l="50000" t="50000" r="50000" b="50000"/>
+                            </a:path>
+                            <a:tileRect/>
+                          </a:gradFill>
+                        </a:ln>
+                      </wps:spPr>
+                      <wps:style>
+                        <a:lnRef idx="2">
+                          <a:schemeClr val="accent1"/>
+                        </a:lnRef>
+                        <a:fillRef idx="0">
+                          <a:schemeClr val="accent1"/>
+                        </a:fillRef>
+                        <a:effectRef idx="1">
+                          <a:schemeClr val="accent1"/>
+                        </a:effectRef>
+                        <a:fontRef idx="minor">
+                          <a:schemeClr val="tx1"/>
+                        </a:fontRef>
+                      </wps:style>
+                      <wps:bodyPr/>
+                    </wps:wsp>
+                  </a:graphicData>
+                </a:graphic>
+              </wp:anchor>
+            </w:drawing>
+          </mc:Choice>
+          <mc:Fallback>
+            <w:pict>
+              <v:line id="Straight Connector 1" o:spid="_x0000_s1026" style="position:absolute;z-index:251659264;visibility:visible;mso-wrap-style:square;mso-wrap-distance-left:9pt;mso-wrap-distance-top:0;mso-wrap-distance-right:9pt;mso-wrap-distance-bottom:0;mso-position-horizontal:absolute;mso-position-horizontal-relative:text;mso-position-vertical:absolute;mso-position-vertical-relative:margin" from="0,36pt" to="522pt,36pt" o:gfxdata="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" strokeweight="5pt">
+                <v:stroke endcap="square"/>
+                <v:shadow on="t" opacity="24903f" mv:blur="40000f" origin=",.5" offset="0,20000emu"/>
+                <w10:wrap anchory="margin"/>
+              </v:line>
+            </w:pict>
+          </mc:Fallback>
+        </mc:AlternateContent>
       </w:r>
     </w:p>
     <w:p>
@@ -223,7 +281,7 @@
         </w:rPr>
         <w:t xml:space="preserve"> </w:t>
       </w:r>
-      <w:hyperlink r:id="rId7" w:history="1">
+      <w:hyperlink r:id="rId6" w:history="1">
         <w:r>
           <w:rPr>
             <w:rStyle w:val="Hyperlink"/>
@@ -282,51 +340,108 @@
         <w:adjustRightInd w:val="0"/>
         <w:spacing w:after="0" w:line="240" w:lineRule="auto"/>
         <w:ind w:right="36"/>
-        <w:rPr>
-          <w:rFonts w:ascii="Calibri-Bold" w:hAnsi="Calibri-Bold" w:cs="Calibri-Bold"/>
-          <w:b/>
-          <w:bCs/>
-          <w:color w:val="000000"/>
-          <w:spacing w:val="60"/>
-          <w:sz w:val="24"/>
-          <w:szCs w:val="28"/>
-        </w:rPr>
-      </w:pPr>
-      <w:r>
-        <w:rPr>
-          <w:rFonts w:ascii="Calibri-Bold" w:hAnsi="Calibri-Bold" w:cs="Calibri-Bold"/>
-          <w:b/>
-          <w:bCs/>
-          <w:color w:val="000000"/>
-          <w:spacing w:val="60"/>
-          <w:sz w:val="24"/>
-          <w:szCs w:val="28"/>
-        </w:rPr>
-        <w:pict w14:anchorId="49B9BE8E">
-          <v:shape id="_x0000_i1026" type="#_x0000_t75" style="width:527.75pt;height:4pt" o:hrpct="0" o:hr="t">
-            <v:imagedata r:id="rId8" o:title="Colorful Stone Stripe"/>
-          </v:shape>
-        </w:pict>
+      </w:pPr>
+      <w:r>
+        <w:rPr>
+          <w:rFonts w:asciiTheme="majorHAnsi" w:hAnsiTheme="majorHAnsi" w:cs="Symbol"/>
+          <w:b/>
+          <w:noProof/>
+          <w:color w:val="000000"/>
+        </w:rPr>
+        <mc:AlternateContent>
+          <mc:Choice Requires="wps">
+            <w:drawing>
+              <wp:anchor distT="0" distB="0" distL="114300" distR="114300" simplePos="0" relativeHeight="251661312" behindDoc="0" locked="0" layoutInCell="1" allowOverlap="1" wp14:anchorId="1C48DA80" wp14:editId="20B161E6">
+                <wp:simplePos x="0" y="0"/>
+                <wp:positionH relativeFrom="column">
+                  <wp:posOffset>0</wp:posOffset>
+                </wp:positionH>
+                <wp:positionV relativeFrom="paragraph">
+                  <wp:posOffset>38100</wp:posOffset>
+                </wp:positionV>
+                <wp:extent cx="6629400" cy="0"/>
+                <wp:effectExtent l="76200" t="76200" r="101600" b="127000"/>
+                <wp:wrapNone/>
+                <wp:docPr id="3" name="Straight Connector 3"/>
+                <wp:cNvGraphicFramePr/>
+                <a:graphic xmlns:a="http://schemas.openxmlformats.org/drawingml/2006/main">
+                  <a:graphicData uri="http://schemas.microsoft.com/office/word/2010/wordprocessingShape">
+                    <wps:wsp>
+                      <wps:cNvCnPr/>
+                      <wps:spPr>
+                        <a:xfrm>
+                          <a:off x="0" y="0"/>
+                          <a:ext cx="6629400" cy="0"/>
+                        </a:xfrm>
+                        <a:prstGeom prst="line">
+                          <a:avLst/>
+                        </a:prstGeom>
+                        <a:ln w="63500" cap="sq">
+                          <a:gradFill flip="none" rotWithShape="1">
+                            <a:gsLst>
+                              <a:gs pos="0">
+                                <a:schemeClr val="accent4">
+                                  <a:lumMod val="75000"/>
+                                </a:schemeClr>
+                              </a:gs>
+                              <a:gs pos="51000">
+                                <a:srgbClr val="FFFFFF"/>
+                              </a:gs>
+                              <a:gs pos="100000">
+                                <a:schemeClr val="accent4">
+                                  <a:lumMod val="75000"/>
+                                </a:schemeClr>
+                              </a:gs>
+                            </a:gsLst>
+                            <a:path path="shape">
+                              <a:fillToRect l="50000" t="50000" r="50000" b="50000"/>
+                            </a:path>
+                            <a:tileRect/>
+                          </a:gradFill>
+                        </a:ln>
+                      </wps:spPr>
+                      <wps:style>
+                        <a:lnRef idx="2">
+                          <a:schemeClr val="accent1"/>
+                        </a:lnRef>
+                        <a:fillRef idx="0">
+                          <a:schemeClr val="accent1"/>
+                        </a:fillRef>
+                        <a:effectRef idx="1">
+                          <a:schemeClr val="accent1"/>
+                        </a:effectRef>
+                        <a:fontRef idx="minor">
+                          <a:schemeClr val="tx1"/>
+                        </a:fontRef>
+                      </wps:style>
+                      <wps:bodyPr/>
+                    </wps:wsp>
+                  </a:graphicData>
+                </a:graphic>
+              </wp:anchor>
+            </w:drawing>
+          </mc:Choice>
+          <mc:Fallback>
+            <w:pict>
+              <v:line id="Straight Connector 3" o:spid="_x0000_s1026" style="position:absolute;z-index:251661312;visibility:visible;mso-wrap-style:square;mso-wrap-distance-left:9pt;mso-wrap-distance-top:0;mso-wrap-distance-right:9pt;mso-wrap-distance-bottom:0;mso-position-horizontal:absolute;mso-position-horizontal-relative:text;mso-position-vertical:absolute;mso-position-vertical-relative:text" from="0,3pt" to="522pt,3pt" o:gfxdata="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" strokeweight="5pt">
+                <v:stroke endcap="square"/>
+                <v:shadow on="t" opacity="24903f" mv:blur="40000f" origin=",.5" offset="0,20000emu"/>
+              </v:line>
+            </w:pict>
+          </mc:Fallback>
+        </mc:AlternateContent>
       </w:r>
     </w:p>
     <w:p>
       <w:pPr>
-        <w:spacing w:after="0" w:line="240" w:lineRule="auto"/>
-        <w:rPr>
-          <w:sz w:val="6"/>
-        </w:rPr>
-      </w:pPr>
-    </w:p>
-    <w:p>
-      <w:pPr>
+        <w:tabs>
+          <w:tab w:val="right" w:pos="9990"/>
+        </w:tabs>
         <w:autoSpaceDE w:val="0"/>
         <w:autoSpaceDN w:val="0"/>
         <w:adjustRightInd w:val="0"/>
         <w:spacing w:after="0" w:line="240" w:lineRule="auto"/>
-        <w:rPr>
-          <w:rFonts w:asciiTheme="majorHAnsi" w:hAnsiTheme="majorHAnsi" w:cs="Symbol"/>
-          <w:color w:val="000000"/>
-        </w:rPr>
+        <w:ind w:right="36"/>
       </w:pPr>
       <w:r>
         <w:rPr>
@@ -1483,8 +1598,6 @@
         </w:rPr>
         <w:t>S</w:t>
       </w:r>
-      <w:bookmarkStart w:id="0" w:name="_GoBack"/>
-      <w:bookmarkEnd w:id="0"/>
       <w:r>
         <w:rPr>
           <w:rFonts w:asciiTheme="majorHAnsi" w:hAnsiTheme="majorHAnsi" w:cs="Symbol"/>
@@ -5451,7 +5564,6 @@
   <w:style w:type="character" w:default="1" w:styleId="DefaultParagraphFont">
     <w:name w:val="Default Paragraph Font"/>
     <w:uiPriority w:val="1"/>
-    <w:semiHidden/>
     <w:unhideWhenUsed/>
   </w:style>
   <w:style w:type="table" w:default="1" w:styleId="TableNormal">
@@ -5707,7 +5819,6 @@
   <w:style w:type="character" w:default="1" w:styleId="DefaultParagraphFont">
     <w:name w:val="Default Paragraph Font"/>
     <w:uiPriority w:val="1"/>
-    <w:semiHidden/>
     <w:unhideWhenUsed/>
   </w:style>
   <w:style w:type="table" w:default="1" w:styleId="TableNormal">

</xml_diff>